<commit_message>
myscript is now dvpdc
</commit_message>
<xml_diff>
--- a/documentation/dvpdc_userguide.docx
+++ b/documentation/dvpdc_userguide.docx
@@ -117,7 +117,27 @@
           <w:lang w:val="en" w:eastAsia="de-DE"/>
           <w14:ligatures w14:val="none"/>
         </w:rPr>
-        <w:t>The compiler is a Python script that is controlled by a batch file. The batch file is called “myscript.bat” and before we can run it from any directory, the directory must be included in the environment variables.</w:t>
+        <w:t>The compiler is a Python script that is controlled by a batch file. The batch file is called “</w:t>
+      </w:r>
+      <w:r>
+        <w:rPr>
+          <w:rFonts w:eastAsia="Times New Roman" w:cstheme="minorHAnsi"/>
+          <w:color w:val="1F1F1F"/>
+          <w:kern w:val="0"/>
+          <w:lang w:val="en" w:eastAsia="de-DE"/>
+          <w14:ligatures w14:val="none"/>
+        </w:rPr>
+        <w:t>dvpdc</w:t>
+      </w:r>
+      <w:r>
+        <w:rPr>
+          <w:rFonts w:eastAsia="Times New Roman" w:cstheme="minorHAnsi"/>
+          <w:color w:val="1F1F1F"/>
+          <w:kern w:val="0"/>
+          <w:lang w:val="en" w:eastAsia="de-DE"/>
+          <w14:ligatures w14:val="none"/>
+        </w:rPr>
+        <w:t>.bat” and before we can run it from any directory, the directory must be included in the environment variables.</w:t>
       </w:r>
     </w:p>
     <w:p>
@@ -292,55 +312,85 @@
           <w:lang w:val="en" w:eastAsia="de-DE"/>
           <w14:ligatures w14:val="none"/>
         </w:rPr>
-        <w:t>In the next point “Edit environment variable” we create an environment variable with “New”. Here we insert the path where the batch file myscript.bat is located. An example might look like this: C:\data_vault_pipelinedescription\processes\dvpdc</w:t>
+        <w:t xml:space="preserve">In the next point “Edit environment variable” we create an environment variable with “New”. Here we insert the path where the batch file </w:t>
+      </w:r>
+      <w:r>
+        <w:rPr>
+          <w:rFonts w:eastAsia="Times New Roman" w:cstheme="minorHAnsi"/>
+          <w:color w:val="1F1F1F"/>
+          <w:kern w:val="0"/>
+          <w:lang w:val="en" w:eastAsia="de-DE"/>
+          <w14:ligatures w14:val="none"/>
+        </w:rPr>
+        <w:t>dvpdc</w:t>
+      </w:r>
+      <w:r>
+        <w:rPr>
+          <w:rFonts w:eastAsia="Times New Roman" w:cstheme="minorHAnsi"/>
+          <w:color w:val="1F1F1F"/>
+          <w:kern w:val="0"/>
+          <w:lang w:val="en" w:eastAsia="de-DE"/>
+          <w14:ligatures w14:val="none"/>
+        </w:rPr>
+        <w:t>.bat is located. An example might look like this: C:\data_vault_pipelinedescription\processes\dvpdc</w:t>
       </w:r>
     </w:p>
     <w:p>
       <w:pPr>
         <w:rPr>
-          <w:lang/>
-        </w:rPr>
-      </w:pPr>
-      <w:r>
-        <w:rPr>
-          <w:lang/>
+          <w:lang w:val="en-US"/>
+        </w:rPr>
+      </w:pPr>
+      <w:r>
+        <w:rPr>
+          <w:lang w:val="en-US"/>
         </w:rPr>
         <w:t xml:space="preserve">From now on you can </w:t>
       </w:r>
       <w:r>
         <w:rPr>
-          <w:lang/>
+          <w:lang w:val="en-US"/>
         </w:rPr>
         <w:t xml:space="preserve">use the data vault pipeline description compiler in any directory. Just open the </w:t>
       </w:r>
       <w:r>
         <w:rPr>
-          <w:lang/>
+          <w:lang w:val="en-US"/>
         </w:rPr>
         <w:t xml:space="preserve">command prompt </w:t>
       </w:r>
+      <w:proofErr w:type="spellStart"/>
       <w:r>
         <w:rPr>
           <w:i/>
-          <w:lang/>
+          <w:lang w:val="en-US"/>
         </w:rPr>
         <w:t>cmd</w:t>
       </w:r>
-      <w:r>
-        <w:rPr>
-          <w:lang/>
-        </w:rPr>
-        <w:t xml:space="preserve"> and type in myscript</w:t>
-      </w:r>
-      <w:r>
-        <w:rPr>
-          <w:lang/>
+      <w:proofErr w:type="spellEnd"/>
+      <w:r>
+        <w:rPr>
+          <w:lang w:val="en-US"/>
+        </w:rPr>
+        <w:t xml:space="preserve"> and type in </w:t>
+      </w:r>
+      <w:proofErr w:type="spellStart"/>
+      <w:r>
+        <w:rPr>
+          <w:lang w:val="en-US"/>
+        </w:rPr>
+        <w:t>dvpdc</w:t>
+      </w:r>
+      <w:proofErr w:type="spellEnd"/>
+      <w:r>
+        <w:rPr>
+          <w:lang w:val="en-US"/>
         </w:rPr>
         <w:t xml:space="preserve">. But before you can use the </w:t>
       </w:r>
       <w:r>
         <w:rPr>
-          <w:lang/>
+          <w:lang w:val="en-US"/>
         </w:rPr>
         <w:t>compiler you need to add some parameters.</w:t>
       </w:r>
@@ -361,10 +411,10 @@
           <w:noProof/>
         </w:rPr>
         <w:drawing>
-          <wp:inline distT="0" distB="0" distL="0" distR="0" wp14:anchorId="6A097373" wp14:editId="68620418">
-            <wp:extent cx="5760720" cy="4671695"/>
-            <wp:effectExtent l="0" t="0" r="0" b="0"/>
-            <wp:docPr id="2016592379" name="Picture 1" descr="A screenshot of a computer&#10;&#10;Description automatically generated"/>
+          <wp:inline distT="0" distB="0" distL="0" distR="0" wp14:anchorId="73760AD3" wp14:editId="14A9B6E8">
+            <wp:extent cx="5760720" cy="4665980"/>
+            <wp:effectExtent l="0" t="0" r="0" b="1270"/>
+            <wp:docPr id="441903196" name="Grafik 1" descr="Ein Bild, das Text, Screenshot, Software, Multimedia-Software enthält.&#10;&#10;Automatisch generierte Beschreibung"/>
             <wp:cNvGraphicFramePr>
               <a:graphicFrameLocks xmlns:a="http://schemas.openxmlformats.org/drawingml/2006/main" noChangeAspect="1"/>
             </wp:cNvGraphicFramePr>
@@ -372,7 +422,7 @@
               <a:graphicData uri="http://schemas.openxmlformats.org/drawingml/2006/picture">
                 <pic:pic xmlns:pic="http://schemas.openxmlformats.org/drawingml/2006/picture">
                   <pic:nvPicPr>
-                    <pic:cNvPr id="2016592379" name="Picture 1" descr="A screenshot of a computer&#10;&#10;Description automatically generated"/>
+                    <pic:cNvPr id="441903196" name="Grafik 1" descr="Ein Bild, das Text, Screenshot, Software, Multimedia-Software enthält.&#10;&#10;Automatisch generierte Beschreibung"/>
                     <pic:cNvPicPr/>
                   </pic:nvPicPr>
                   <pic:blipFill>
@@ -384,7 +434,7 @@
                   <pic:spPr>
                     <a:xfrm>
                       <a:off x="0" y="0"/>
-                      <a:ext cx="5760720" cy="4671695"/>
+                      <a:ext cx="5760720" cy="4665980"/>
                     </a:xfrm>
                     <a:prstGeom prst="rect">
                       <a:avLst/>
@@ -400,14 +450,8 @@
     <w:p>
       <w:pPr>
         <w:pStyle w:val="Beschriftung"/>
-        <w:rPr>
-          <w:lang/>
-        </w:rPr>
-      </w:pPr>
-      <w:r>
-        <w:rPr>
-          <w:lang/>
-        </w:rPr>
+      </w:pPr>
+      <w:r>
         <w:t>Figure</w:t>
       </w:r>
       <w:r>
@@ -435,18 +479,12 @@
         <w:t xml:space="preserve"> </w:t>
       </w:r>
       <w:r>
-        <w:rPr>
-          <w:lang/>
-        </w:rPr>
         <w:t>System Environment</w:t>
       </w:r>
       <w:r>
         <w:t xml:space="preserve"> </w:t>
       </w:r>
       <w:r>
-        <w:rPr>
-          <w:lang/>
-        </w:rPr>
         <w:t>Variables</w:t>
       </w:r>
     </w:p>
@@ -500,14 +538,8 @@
     <w:p>
       <w:pPr>
         <w:pStyle w:val="Beschriftung"/>
-        <w:rPr>
-          <w:lang/>
-        </w:rPr>
-      </w:pPr>
-      <w:r>
-        <w:rPr>
-          <w:lang/>
-        </w:rPr>
+      </w:pPr>
+      <w:r>
         <w:t>Figure</w:t>
       </w:r>
       <w:r>
@@ -535,9 +567,6 @@
         <w:t xml:space="preserve"> </w:t>
       </w:r>
       <w:r>
-        <w:rPr>
-          <w:lang/>
-        </w:rPr>
         <w:t>System Properties</w:t>
       </w:r>
     </w:p>
@@ -551,10 +580,10 @@
           <w:noProof/>
         </w:rPr>
         <w:drawing>
-          <wp:inline distT="0" distB="0" distL="0" distR="0" wp14:anchorId="038898FA" wp14:editId="0555D26E">
-            <wp:extent cx="4506163" cy="4263768"/>
-            <wp:effectExtent l="0" t="0" r="8890" b="3810"/>
-            <wp:docPr id="841704105" name="Picture 1" descr="A screenshot of a computer&#10;&#10;Description automatically generated"/>
+          <wp:inline distT="0" distB="0" distL="0" distR="0" wp14:anchorId="5372E009" wp14:editId="7909AE4E">
+            <wp:extent cx="4505325" cy="4267200"/>
+            <wp:effectExtent l="0" t="0" r="9525" b="0"/>
+            <wp:docPr id="222266422" name="Grafik 1" descr="Ein Bild, das Text, Software, Webseite, Website enthält.&#10;&#10;Automatisch generierte Beschreibung"/>
             <wp:cNvGraphicFramePr>
               <a:graphicFrameLocks xmlns:a="http://schemas.openxmlformats.org/drawingml/2006/main" noChangeAspect="1"/>
             </wp:cNvGraphicFramePr>
@@ -562,7 +591,7 @@
               <a:graphicData uri="http://schemas.openxmlformats.org/drawingml/2006/picture">
                 <pic:pic xmlns:pic="http://schemas.openxmlformats.org/drawingml/2006/picture">
                   <pic:nvPicPr>
-                    <pic:cNvPr id="841704105" name="Picture 1" descr="A screenshot of a computer&#10;&#10;Description automatically generated"/>
+                    <pic:cNvPr id="222266422" name="Grafik 1" descr="Ein Bild, das Text, Software, Webseite, Website enthält.&#10;&#10;Automatisch generierte Beschreibung"/>
                     <pic:cNvPicPr/>
                   </pic:nvPicPr>
                   <pic:blipFill>
@@ -574,7 +603,7 @@
                   <pic:spPr>
                     <a:xfrm>
                       <a:off x="0" y="0"/>
-                      <a:ext cx="4510477" cy="4267850"/>
+                      <a:ext cx="4505325" cy="4267200"/>
                     </a:xfrm>
                     <a:prstGeom prst="rect">
                       <a:avLst/>
@@ -596,7 +625,7 @@
       </w:pPr>
       <w:r>
         <w:rPr>
-          <w:lang/>
+          <w:lang w:val="en-US"/>
         </w:rPr>
         <w:t>Figure</w:t>
       </w:r>
@@ -630,10 +659,18 @@
       </w:r>
       <w:r>
         <w:rPr>
-          <w:lang/>
-        </w:rPr>
-        <w:t xml:space="preserve"> Edit system variables</w:t>
-      </w:r>
+          <w:lang w:val="en-US"/>
+        </w:rPr>
+        <w:t xml:space="preserve"> Edit system </w:t>
+      </w:r>
+      <w:proofErr w:type="gramStart"/>
+      <w:r>
+        <w:rPr>
+          <w:lang w:val="en-US"/>
+        </w:rPr>
+        <w:t>variables</w:t>
+      </w:r>
+      <w:proofErr w:type="gramEnd"/>
     </w:p>
     <w:p>
       <w:pPr>
@@ -762,7 +799,7 @@
           <w:i/>
           <w:lang w:val="en-US"/>
         </w:rPr>
-        <w:t>myscript</w:t>
+        <w:t>dvpdc</w:t>
       </w:r>
       <w:proofErr w:type="spellEnd"/>
       <w:r>
@@ -1323,6 +1360,7 @@
                 <w:szCs w:val="18"/>
               </w:rPr>
             </w:pPr>
+            <w:bookmarkStart w:id="0" w:name="_Hlk163032012"/>
             <w:proofErr w:type="spellStart"/>
             <w:r>
               <w:rPr>
@@ -1370,6 +1408,7 @@
           </w:p>
         </w:tc>
       </w:tr>
+      <w:bookmarkEnd w:id="0"/>
       <w:tr>
         <w:tc>
           <w:tcPr>
@@ -1591,6 +1630,194 @@
           </w:p>
         </w:tc>
       </w:tr>
+      <w:tr>
+        <w:tc>
+          <w:tcPr>
+            <w:tcW w:w="2437" w:type="dxa"/>
+            <w:shd w:val="clear" w:color="auto" w:fill="808080" w:themeFill="background1" w:themeFillShade="80"/>
+          </w:tcPr>
+          <w:p>
+            <w:pPr>
+              <w:rPr>
+                <w:b/>
+                <w:color w:val="FFFFFF" w:themeColor="background1"/>
+                <w:sz w:val="18"/>
+                <w:szCs w:val="18"/>
+              </w:rPr>
+            </w:pPr>
+            <w:proofErr w:type="spellStart"/>
+            <w:r>
+              <w:rPr>
+                <w:b/>
+                <w:i/>
+                <w:color w:val="FFFFFF" w:themeColor="background1"/>
+                <w:sz w:val="18"/>
+                <w:szCs w:val="18"/>
+              </w:rPr>
+              <w:t>debug</w:t>
+            </w:r>
+            <w:proofErr w:type="spellEnd"/>
+          </w:p>
+        </w:tc>
+        <w:tc>
+          <w:tcPr>
+            <w:tcW w:w="2803" w:type="dxa"/>
+            <w:shd w:val="clear" w:color="auto" w:fill="808080" w:themeFill="background1" w:themeFillShade="80"/>
+          </w:tcPr>
+          <w:p>
+            <w:pPr>
+              <w:rPr>
+                <w:b/>
+                <w:color w:val="FFFFFF" w:themeColor="background1"/>
+                <w:sz w:val="18"/>
+                <w:szCs w:val="18"/>
+              </w:rPr>
+            </w:pPr>
+          </w:p>
+        </w:tc>
+        <w:tc>
+          <w:tcPr>
+            <w:tcW w:w="3822" w:type="dxa"/>
+            <w:shd w:val="clear" w:color="auto" w:fill="808080" w:themeFill="background1" w:themeFillShade="80"/>
+          </w:tcPr>
+          <w:p>
+            <w:pPr>
+              <w:rPr>
+                <w:b/>
+                <w:color w:val="FFFFFF" w:themeColor="background1"/>
+                <w:sz w:val="18"/>
+                <w:szCs w:val="18"/>
+              </w:rPr>
+            </w:pPr>
+          </w:p>
+        </w:tc>
+      </w:tr>
+      <w:tr>
+        <w:tc>
+          <w:tcPr>
+            <w:tcW w:w="2437" w:type="dxa"/>
+          </w:tcPr>
+          <w:p>
+            <w:pPr>
+              <w:rPr>
+                <w:sz w:val="18"/>
+                <w:szCs w:val="18"/>
+                <w:lang w:val="en-US"/>
+              </w:rPr>
+            </w:pPr>
+            <w:r>
+              <w:rPr>
+                <w:sz w:val="18"/>
+                <w:szCs w:val="18"/>
+                <w:lang w:val="en-US"/>
+              </w:rPr>
+              <w:t>--</w:t>
+            </w:r>
+            <w:proofErr w:type="spellStart"/>
+            <w:r>
+              <w:rPr>
+                <w:sz w:val="18"/>
+                <w:szCs w:val="18"/>
+                <w:lang w:val="en-US"/>
+              </w:rPr>
+              <w:t>print_brain</w:t>
+            </w:r>
+            <w:proofErr w:type="spellEnd"/>
+          </w:p>
+        </w:tc>
+        <w:tc>
+          <w:tcPr>
+            <w:tcW w:w="2803" w:type="dxa"/>
+          </w:tcPr>
+          <w:p>
+            <w:pPr>
+              <w:rPr>
+                <w:sz w:val="18"/>
+                <w:szCs w:val="18"/>
+                <w:lang w:val="en-US"/>
+              </w:rPr>
+            </w:pPr>
+            <w:r>
+              <w:rPr>
+                <w:sz w:val="18"/>
+                <w:szCs w:val="18"/>
+                <w:lang w:val="en-US"/>
+              </w:rPr>
+              <w:t xml:space="preserve">When set, the compiler will print its internal data structure to </w:t>
+            </w:r>
+            <w:proofErr w:type="spellStart"/>
+            <w:r>
+              <w:rPr>
+                <w:sz w:val="18"/>
+                <w:szCs w:val="18"/>
+                <w:lang w:val="en-US"/>
+              </w:rPr>
+              <w:t>stdout</w:t>
+            </w:r>
+            <w:proofErr w:type="spellEnd"/>
+          </w:p>
+        </w:tc>
+        <w:tc>
+          <w:tcPr>
+            <w:tcW w:w="3822" w:type="dxa"/>
+          </w:tcPr>
+          <w:p>
+            <w:pPr>
+              <w:rPr>
+                <w:i/>
+                <w:sz w:val="18"/>
+                <w:szCs w:val="18"/>
+                <w:lang w:val="en-US"/>
+              </w:rPr>
+            </w:pPr>
+          </w:p>
+        </w:tc>
+      </w:tr>
+      <w:tr>
+        <w:tc>
+          <w:tcPr>
+            <w:tcW w:w="2437" w:type="dxa"/>
+          </w:tcPr>
+          <w:p>
+            <w:pPr>
+              <w:rPr>
+                <w:sz w:val="18"/>
+                <w:szCs w:val="18"/>
+                <w:lang w:val="en-US"/>
+              </w:rPr>
+            </w:pPr>
+          </w:p>
+        </w:tc>
+        <w:tc>
+          <w:tcPr>
+            <w:tcW w:w="2803" w:type="dxa"/>
+          </w:tcPr>
+          <w:p>
+            <w:pPr>
+              <w:rPr>
+                <w:sz w:val="18"/>
+                <w:szCs w:val="18"/>
+                <w:lang w:val="en-US"/>
+              </w:rPr>
+            </w:pPr>
+          </w:p>
+        </w:tc>
+        <w:tc>
+          <w:tcPr>
+            <w:tcW w:w="3822" w:type="dxa"/>
+          </w:tcPr>
+          <w:p>
+            <w:pPr>
+              <w:rPr>
+                <w:i/>
+                <w:sz w:val="18"/>
+                <w:szCs w:val="18"/>
+                <w:lang w:val="en-US"/>
+              </w:rPr>
+            </w:pPr>
+          </w:p>
+        </w:tc>
+      </w:tr>
     </w:tbl>
     <w:p>
       <w:pPr>
@@ -1601,7 +1828,7 @@
     </w:p>
     <w:p>
       <w:pPr>
-        <w:ind w:left="708" w:hanging="708"/>
+        <w:ind w:firstLine="1"/>
         <w:rPr>
           <w:lang w:val="en-US"/>
         </w:rPr>
@@ -1727,32 +1954,14 @@
     <w:p>
       <w:pPr>
         <w:pStyle w:val="berschrift1"/>
-        <w:rPr>
-          <w:lang/>
-        </w:rPr>
-      </w:pPr>
-      <w:r>
-        <w:rPr>
-          <w:lang/>
-        </w:rPr>
+      </w:pPr>
+      <w:r>
         <w:lastRenderedPageBreak/>
         <w:t>Ini File</w:t>
       </w:r>
     </w:p>
-    <w:p>
-      <w:pPr>
-        <w:rPr>
-          <w:lang/>
-        </w:rPr>
-      </w:pPr>
-    </w:p>
-    <w:p>
-      <w:pPr>
-        <w:rPr>
-          <w:lang/>
-        </w:rPr>
-      </w:pPr>
-    </w:p>
+    <w:p/>
+    <w:p/>
     <w:sectPr>
       <w:pgSz w:w="11906" w:h="16838"/>
       <w:pgMar w:top="1417" w:right="1417" w:bottom="1134" w:left="1417" w:header="708" w:footer="708" w:gutter="0"/>
@@ -2399,6 +2608,7 @@
   <w:style w:type="paragraph" w:default="1" w:styleId="Standard">
     <w:name w:val="Normal"/>
     <w:qFormat/>
+    <w:rsid w:val="00BC4790"/>
   </w:style>
   <w:style w:type="paragraph" w:styleId="berschrift1">
     <w:name w:val="heading 1"/>

</xml_diff>

<commit_message>
renamed log_directory to report_directory
</commit_message>
<xml_diff>
--- a/documentation/dvpdc_userguide.docx
+++ b/documentation/dvpdc_userguide.docx
@@ -55,7 +55,6 @@
         </w:rPr>
         <w:t xml:space="preserve">Before the Data Vault Pipeline Description Compiler </w:t>
       </w:r>
-      <w:proofErr w:type="spellStart"/>
       <w:r>
         <w:rPr>
           <w:rFonts w:eastAsia="Times New Roman" w:cstheme="minorHAnsi"/>
@@ -68,7 +67,6 @@
         </w:rPr>
         <w:t>dvpdc</w:t>
       </w:r>
-      <w:proofErr w:type="spellEnd"/>
       <w:r>
         <w:rPr>
           <w:rFonts w:eastAsia="Times New Roman" w:cstheme="minorHAnsi"/>
@@ -359,7 +357,6 @@
         </w:rPr>
         <w:t xml:space="preserve">command prompt </w:t>
       </w:r>
-      <w:proofErr w:type="spellStart"/>
       <w:r>
         <w:rPr>
           <w:i/>
@@ -367,21 +364,18 @@
         </w:rPr>
         <w:t>cmd</w:t>
       </w:r>
-      <w:proofErr w:type="spellEnd"/>
       <w:r>
         <w:rPr>
           <w:lang w:val="en-US"/>
         </w:rPr>
         <w:t xml:space="preserve"> and type in </w:t>
       </w:r>
-      <w:proofErr w:type="spellStart"/>
       <w:r>
         <w:rPr>
           <w:lang w:val="en-US"/>
         </w:rPr>
         <w:t>dvpdc</w:t>
       </w:r>
-      <w:proofErr w:type="spellEnd"/>
       <w:r>
         <w:rPr>
           <w:lang w:val="en-US"/>
@@ -661,16 +655,8 @@
         <w:rPr>
           <w:lang w:val="en-US"/>
         </w:rPr>
-        <w:t xml:space="preserve"> Edit system </w:t>
-      </w:r>
-      <w:proofErr w:type="gramStart"/>
-      <w:r>
-        <w:rPr>
-          <w:lang w:val="en-US"/>
-        </w:rPr>
-        <w:t>variables</w:t>
-      </w:r>
-      <w:proofErr w:type="gramEnd"/>
+        <w:t xml:space="preserve"> Edit system variables</w:t>
+      </w:r>
     </w:p>
     <w:p>
       <w:pPr>
@@ -722,77 +708,20 @@
         <w:rPr>
           <w:lang w:val="en-US"/>
         </w:rPr>
-        <w:t xml:space="preserve">If you want to call the batch </w:t>
-      </w:r>
-      <w:proofErr w:type="gramStart"/>
-      <w:r>
-        <w:rPr>
-          <w:lang w:val="en-US"/>
-        </w:rPr>
-        <w:t>file</w:t>
-      </w:r>
-      <w:proofErr w:type="gramEnd"/>
-      <w:r>
-        <w:rPr>
-          <w:lang w:val="en-US"/>
-        </w:rPr>
-        <w:t xml:space="preserve"> you need to include a </w:t>
-      </w:r>
-      <w:proofErr w:type="spellStart"/>
-      <w:r>
-        <w:rPr>
-          <w:lang w:val="en-US"/>
-        </w:rPr>
-        <w:t>dvpd</w:t>
-      </w:r>
-      <w:proofErr w:type="spellEnd"/>
-      <w:r>
-        <w:rPr>
-          <w:lang w:val="en-US"/>
-        </w:rPr>
-        <w:t xml:space="preserve"> file. </w:t>
-      </w:r>
-      <w:r>
-        <w:rPr>
-          <w:lang w:val="en-US"/>
-        </w:rPr>
-        <w:t xml:space="preserve">This </w:t>
-      </w:r>
-      <w:proofErr w:type="spellStart"/>
-      <w:r>
-        <w:rPr>
-          <w:lang w:val="en-US"/>
-        </w:rPr>
-        <w:t>dvpd</w:t>
-      </w:r>
-      <w:proofErr w:type="spellEnd"/>
-      <w:r>
-        <w:rPr>
-          <w:lang w:val="en-US"/>
-        </w:rPr>
-        <w:t xml:space="preserve"> file is </w:t>
-      </w:r>
-      <w:r>
-        <w:rPr>
-          <w:lang w:val="en-US"/>
-        </w:rPr>
-        <w:t xml:space="preserve">in a </w:t>
-      </w:r>
-      <w:proofErr w:type="spellStart"/>
-      <w:r>
-        <w:rPr>
-          <w:lang w:val="en-US"/>
-        </w:rPr>
-        <w:t>json</w:t>
-      </w:r>
-      <w:proofErr w:type="spellEnd"/>
-      <w:r>
-        <w:rPr>
-          <w:lang w:val="en-US"/>
-        </w:rPr>
-        <w:t xml:space="preserve"> format and the call should look like this </w:t>
-      </w:r>
-      <w:proofErr w:type="spellStart"/>
+        <w:t xml:space="preserve">If you want to call the batch file you need to include a dvpd file. </w:t>
+      </w:r>
+      <w:r>
+        <w:rPr>
+          <w:lang w:val="en-US"/>
+        </w:rPr>
+        <w:t xml:space="preserve">This dvpd file is </w:t>
+      </w:r>
+      <w:r>
+        <w:rPr>
+          <w:lang w:val="en-US"/>
+        </w:rPr>
+        <w:t xml:space="preserve">in a json format and the call should look like this </w:t>
+      </w:r>
       <w:r>
         <w:rPr>
           <w:b/>
@@ -801,40 +730,28 @@
         </w:rPr>
         <w:t>dvpdc</w:t>
       </w:r>
-      <w:proofErr w:type="spellEnd"/>
       <w:r>
         <w:rPr>
           <w:b/>
           <w:i/>
           <w:lang w:val="en-US"/>
         </w:rPr>
-        <w:t xml:space="preserve"> </w:t>
-      </w:r>
-      <w:proofErr w:type="spellStart"/>
+        <w:t xml:space="preserve"> dvpd_filenam</w:t>
+      </w:r>
       <w:r>
         <w:rPr>
           <w:b/>
           <w:i/>
           <w:lang w:val="en-US"/>
         </w:rPr>
-        <w:t>dvpd_filenam</w:t>
-      </w:r>
-      <w:r>
-        <w:rPr>
-          <w:b/>
-          <w:i/>
-          <w:lang w:val="en-US"/>
-        </w:rPr>
         <w:t>e</w:t>
       </w:r>
-      <w:proofErr w:type="spellEnd"/>
       <w:r>
         <w:rPr>
           <w:lang w:val="en-US"/>
         </w:rPr>
         <w:t xml:space="preserve">. </w:t>
       </w:r>
-      <w:proofErr w:type="gramStart"/>
       <w:r>
         <w:rPr>
           <w:lang w:val="en-US"/>
@@ -845,14 +762,7 @@
         <w:rPr>
           <w:lang w:val="en-US"/>
         </w:rPr>
-        <w:t>dditionally</w:t>
-      </w:r>
-      <w:proofErr w:type="gramEnd"/>
-      <w:r>
-        <w:rPr>
-          <w:lang w:val="en-US"/>
-        </w:rPr>
-        <w:t xml:space="preserve"> you can add more parameters. The </w:t>
+        <w:t xml:space="preserve">dditionally you can add more parameters. The </w:t>
       </w:r>
       <w:r>
         <w:rPr>
@@ -864,21 +774,7 @@
         <w:rPr>
           <w:lang w:val="en-US"/>
         </w:rPr>
-        <w:t xml:space="preserve">stinction is made between input and output </w:t>
-      </w:r>
-      <w:proofErr w:type="spellStart"/>
-      <w:r>
-        <w:rPr>
-          <w:lang w:val="en-US"/>
-        </w:rPr>
-        <w:t>paramters</w:t>
-      </w:r>
-      <w:proofErr w:type="spellEnd"/>
-      <w:r>
-        <w:rPr>
-          <w:lang w:val="en-US"/>
-        </w:rPr>
-        <w:t xml:space="preserve">. </w:t>
+        <w:t xml:space="preserve">stinction is made between input and output paramters. </w:t>
       </w:r>
     </w:p>
     <w:p>
@@ -916,7 +812,6 @@
                 <w:b/>
               </w:rPr>
             </w:pPr>
-            <w:proofErr w:type="spellStart"/>
             <w:r>
               <w:rPr>
                 <w:b/>
@@ -929,7 +824,6 @@
               </w:rPr>
               <w:t>rgument</w:t>
             </w:r>
-            <w:proofErr w:type="spellEnd"/>
           </w:p>
         </w:tc>
         <w:tc>
@@ -942,14 +836,12 @@
                 <w:b/>
               </w:rPr>
             </w:pPr>
-            <w:proofErr w:type="spellStart"/>
             <w:r>
               <w:rPr>
                 <w:b/>
               </w:rPr>
               <w:t>description</w:t>
             </w:r>
-            <w:proofErr w:type="spellEnd"/>
           </w:p>
         </w:tc>
         <w:tc>
@@ -962,14 +854,12 @@
                 <w:b/>
               </w:rPr>
             </w:pPr>
-            <w:proofErr w:type="spellStart"/>
             <w:r>
               <w:rPr>
                 <w:b/>
               </w:rPr>
               <w:t>example</w:t>
             </w:r>
-            <w:proofErr w:type="spellEnd"/>
           </w:p>
         </w:tc>
       </w:tr>
@@ -988,7 +878,6 @@
                 <w:szCs w:val="18"/>
               </w:rPr>
             </w:pPr>
-            <w:proofErr w:type="spellStart"/>
             <w:r>
               <w:rPr>
                 <w:b/>
@@ -999,7 +888,6 @@
               </w:rPr>
               <w:t>input</w:t>
             </w:r>
-            <w:proofErr w:type="spellEnd"/>
           </w:p>
         </w:tc>
         <w:tc>
@@ -1048,17 +936,8 @@
                 <w:sz w:val="18"/>
                 <w:szCs w:val="18"/>
               </w:rPr>
-              <w:t>--</w:t>
-            </w:r>
-            <w:proofErr w:type="spellStart"/>
-            <w:r>
-              <w:rPr>
-                <w:sz w:val="18"/>
-                <w:szCs w:val="18"/>
-              </w:rPr>
-              <w:t>ini_file</w:t>
-            </w:r>
-            <w:proofErr w:type="spellEnd"/>
+              <w:t>--ini_file</w:t>
+            </w:r>
           </w:p>
         </w:tc>
         <w:tc>
@@ -1072,129 +951,51 @@
                 <w:szCs w:val="18"/>
               </w:rPr>
             </w:pPr>
-            <w:proofErr w:type="spellStart"/>
-            <w:r>
-              <w:rPr>
-                <w:sz w:val="18"/>
-                <w:szCs w:val="18"/>
-              </w:rPr>
-              <w:t>your</w:t>
-            </w:r>
-            <w:proofErr w:type="spellEnd"/>
-            <w:r>
-              <w:rPr>
-                <w:sz w:val="18"/>
-                <w:szCs w:val="18"/>
+            <w:r>
+              <w:rPr>
+                <w:sz w:val="18"/>
+                <w:szCs w:val="18"/>
+              </w:rPr>
+              <w:t>your ini file .ini</w:t>
+            </w:r>
+          </w:p>
+        </w:tc>
+        <w:tc>
+          <w:tcPr>
+            <w:tcW w:w="3822" w:type="dxa"/>
+          </w:tcPr>
+          <w:p>
+            <w:pPr>
+              <w:rPr>
+                <w:sz w:val="18"/>
+                <w:szCs w:val="18"/>
+                <w:lang w:val="en-US"/>
+              </w:rPr>
+            </w:pPr>
+            <w:r>
+              <w:rPr>
+                <w:sz w:val="18"/>
+                <w:szCs w:val="18"/>
+                <w:lang w:val="en-US"/>
+              </w:rPr>
+              <w:t>--ini_file=</w:t>
+            </w:r>
+            <w:r>
+              <w:rPr>
+                <w:sz w:val="18"/>
+                <w:szCs w:val="18"/>
+                <w:lang w:val="en-US"/>
               </w:rPr>
               <w:t xml:space="preserve"> </w:t>
             </w:r>
-            <w:proofErr w:type="spellStart"/>
-            <w:r>
-              <w:rPr>
-                <w:sz w:val="18"/>
-                <w:szCs w:val="18"/>
-              </w:rPr>
-              <w:t>ini</w:t>
-            </w:r>
-            <w:proofErr w:type="spellEnd"/>
-            <w:r>
-              <w:rPr>
-                <w:sz w:val="18"/>
-                <w:szCs w:val="18"/>
-              </w:rPr>
-              <w:t xml:space="preserve"> </w:t>
-            </w:r>
-            <w:proofErr w:type="spellStart"/>
-            <w:r>
-              <w:rPr>
-                <w:sz w:val="18"/>
-                <w:szCs w:val="18"/>
-              </w:rPr>
-              <w:t>file</w:t>
-            </w:r>
-            <w:proofErr w:type="spellEnd"/>
-            <w:r>
-              <w:rPr>
-                <w:sz w:val="18"/>
-                <w:szCs w:val="18"/>
-              </w:rPr>
-              <w:t xml:space="preserve"> .</w:t>
-            </w:r>
-            <w:proofErr w:type="spellStart"/>
-            <w:r>
-              <w:rPr>
-                <w:sz w:val="18"/>
-                <w:szCs w:val="18"/>
-              </w:rPr>
-              <w:t>ini</w:t>
-            </w:r>
-            <w:proofErr w:type="spellEnd"/>
-          </w:p>
-        </w:tc>
-        <w:tc>
-          <w:tcPr>
-            <w:tcW w:w="3822" w:type="dxa"/>
-          </w:tcPr>
-          <w:p>
-            <w:pPr>
-              <w:rPr>
-                <w:sz w:val="18"/>
-                <w:szCs w:val="18"/>
-                <w:lang w:val="en-US"/>
-              </w:rPr>
-            </w:pPr>
-            <w:r>
-              <w:rPr>
-                <w:sz w:val="18"/>
-                <w:szCs w:val="18"/>
-                <w:lang w:val="en-US"/>
-              </w:rPr>
-              <w:t>--</w:t>
-            </w:r>
-            <w:proofErr w:type="spellStart"/>
-            <w:r>
-              <w:rPr>
-                <w:sz w:val="18"/>
-                <w:szCs w:val="18"/>
-                <w:lang w:val="en-US"/>
-              </w:rPr>
-              <w:t>ini_file</w:t>
-            </w:r>
-            <w:proofErr w:type="spellEnd"/>
-            <w:r>
-              <w:rPr>
-                <w:sz w:val="18"/>
-                <w:szCs w:val="18"/>
-                <w:lang w:val="en-US"/>
-              </w:rPr>
-              <w:t>=</w:t>
-            </w:r>
-            <w:r>
-              <w:rPr>
-                <w:sz w:val="18"/>
-                <w:szCs w:val="18"/>
-                <w:lang w:val="en-US"/>
-              </w:rPr>
-              <w:t xml:space="preserve"> </w:t>
-            </w:r>
-            <w:r>
-              <w:rPr>
-                <w:sz w:val="18"/>
-                <w:szCs w:val="18"/>
-                <w:lang w:val="en-US"/>
-              </w:rPr>
-              <w:t>“</w:t>
-            </w:r>
-            <w:proofErr w:type="gramStart"/>
-            <w:r>
-              <w:rPr>
-                <w:sz w:val="18"/>
-                <w:szCs w:val="18"/>
-                <w:lang w:val="en-US"/>
-              </w:rPr>
-              <w:t>C:\</w:t>
-            </w:r>
-            <w:proofErr w:type="spellStart"/>
+            <w:r>
+              <w:rPr>
+                <w:sz w:val="18"/>
+                <w:szCs w:val="18"/>
+                <w:lang w:val="en-US"/>
+              </w:rPr>
+              <w:t>“C:\</w:t>
+            </w:r>
             <w:r>
               <w:rPr>
                 <w:sz w:val="18"/>
@@ -1209,18 +1010,8 @@
                 <w:szCs w:val="18"/>
                 <w:lang w:val="en-US"/>
               </w:rPr>
-              <w:t>description</w:t>
-            </w:r>
-            <w:proofErr w:type="spellEnd"/>
-            <w:r>
-              <w:rPr>
-                <w:sz w:val="18"/>
-                <w:szCs w:val="18"/>
-                <w:lang w:val="en-US"/>
-              </w:rPr>
-              <w:t>\dvpdc.ini“</w:t>
-            </w:r>
-            <w:proofErr w:type="gramEnd"/>
+              <w:t>description\dvpdc.ini“</w:t>
+            </w:r>
           </w:p>
         </w:tc>
       </w:tr>
@@ -1241,17 +1032,8 @@
                 <w:sz w:val="18"/>
                 <w:szCs w:val="18"/>
               </w:rPr>
-              <w:t>--</w:t>
-            </w:r>
-            <w:proofErr w:type="spellStart"/>
-            <w:r>
-              <w:rPr>
-                <w:sz w:val="18"/>
-                <w:szCs w:val="18"/>
-              </w:rPr>
-              <w:t>model_profile_directory</w:t>
-            </w:r>
-            <w:proofErr w:type="spellEnd"/>
+              <w:t>--model_profile_directory</w:t>
+            </w:r>
           </w:p>
         </w:tc>
         <w:tc>
@@ -1294,54 +1076,16 @@
                 <w:szCs w:val="18"/>
                 <w:lang w:val="en-US"/>
               </w:rPr>
-              <w:t>--</w:t>
-            </w:r>
-            <w:proofErr w:type="spellStart"/>
-            <w:r>
-              <w:rPr>
-                <w:sz w:val="18"/>
-                <w:szCs w:val="18"/>
-                <w:lang w:val="en-US"/>
-              </w:rPr>
-              <w:t>model_profile_directory</w:t>
-            </w:r>
-            <w:proofErr w:type="spellEnd"/>
-            <w:r>
-              <w:rPr>
-                <w:sz w:val="18"/>
-                <w:szCs w:val="18"/>
-                <w:lang w:val="en-US"/>
-              </w:rPr>
-              <w:t>= “</w:t>
-            </w:r>
-            <w:proofErr w:type="gramStart"/>
-            <w:r>
-              <w:rPr>
-                <w:sz w:val="18"/>
-                <w:szCs w:val="18"/>
-                <w:lang w:val="en-US"/>
-              </w:rPr>
-              <w:t>C:\</w:t>
-            </w:r>
-            <w:proofErr w:type="spellStart"/>
-            <w:r>
-              <w:rPr>
-                <w:sz w:val="18"/>
-                <w:szCs w:val="18"/>
-                <w:lang w:val="en-US"/>
-              </w:rPr>
-              <w:t>dvpd</w:t>
-            </w:r>
-            <w:proofErr w:type="spellEnd"/>
-            <w:r>
-              <w:rPr>
-                <w:sz w:val="18"/>
-                <w:szCs w:val="18"/>
-                <w:lang w:val="en-US"/>
-              </w:rPr>
-              <w:t>\model“</w:t>
-            </w:r>
-            <w:proofErr w:type="gramEnd"/>
+              <w:t>--model_profile_directory= “C:\</w:t>
+            </w:r>
+            <w:r>
+              <w:rPr>
+                <w:sz w:val="18"/>
+                <w:szCs w:val="18"/>
+                <w:lang w:val="en-US"/>
+              </w:rPr>
+              <w:t>dvpd\model“</w:t>
+            </w:r>
           </w:p>
         </w:tc>
       </w:tr>
@@ -1361,7 +1105,6 @@
               </w:rPr>
             </w:pPr>
             <w:bookmarkStart w:id="0" w:name="_Hlk163032012"/>
-            <w:proofErr w:type="spellStart"/>
             <w:r>
               <w:rPr>
                 <w:b/>
@@ -1372,7 +1115,6 @@
               </w:rPr>
               <w:t>output</w:t>
             </w:r>
-            <w:proofErr w:type="spellEnd"/>
           </w:p>
         </w:tc>
         <w:tc>
@@ -1426,17 +1168,8 @@
                 <w:sz w:val="18"/>
                 <w:szCs w:val="18"/>
               </w:rPr>
-              <w:t>--</w:t>
-            </w:r>
-            <w:proofErr w:type="spellStart"/>
-            <w:r>
-              <w:rPr>
-                <w:sz w:val="18"/>
-                <w:szCs w:val="18"/>
-              </w:rPr>
-              <w:t>dvpi_directory</w:t>
-            </w:r>
-            <w:proofErr w:type="spellEnd"/>
+              <w:t>--dvpi_directory</w:t>
+            </w:r>
           </w:p>
         </w:tc>
         <w:tc>
@@ -1457,33 +1190,23 @@
                 <w:szCs w:val="18"/>
                 <w:lang w:val="en-US"/>
               </w:rPr>
-              <w:t xml:space="preserve">Path where your </w:t>
-            </w:r>
-            <w:proofErr w:type="spellStart"/>
-            <w:r>
-              <w:rPr>
-                <w:sz w:val="18"/>
-                <w:szCs w:val="18"/>
-                <w:lang w:val="en-US"/>
-              </w:rPr>
-              <w:t>dvpi</w:t>
-            </w:r>
-            <w:proofErr w:type="spellEnd"/>
-            <w:r>
-              <w:rPr>
-                <w:sz w:val="18"/>
-                <w:szCs w:val="18"/>
-                <w:lang w:val="en-US"/>
-              </w:rPr>
-              <w:t xml:space="preserve"> </w:t>
-            </w:r>
-            <w:r>
-              <w:rPr>
-                <w:sz w:val="18"/>
-                <w:szCs w:val="18"/>
-                <w:lang w:val="en-US"/>
-              </w:rPr>
-              <w:t>is exported</w:t>
+              <w:t xml:space="preserve">Path where your dvpi </w:t>
+            </w:r>
+            <w:r>
+              <w:rPr>
+                <w:sz w:val="18"/>
+                <w:szCs w:val="18"/>
+                <w:lang w:val="en-US"/>
+              </w:rPr>
+              <w:t xml:space="preserve">is </w:t>
+            </w:r>
+            <w:r>
+              <w:rPr>
+                <w:sz w:val="18"/>
+                <w:szCs w:val="18"/>
+                <w:lang w:val="en-US"/>
+              </w:rPr>
+              <w:t>written to</w:t>
             </w:r>
           </w:p>
         </w:tc>
@@ -1504,28 +1227,8 @@
                 <w:sz w:val="18"/>
                 <w:szCs w:val="18"/>
               </w:rPr>
-              <w:t xml:space="preserve">Files </w:t>
-            </w:r>
-            <w:proofErr w:type="spellStart"/>
-            <w:r>
-              <w:rPr>
-                <w:i/>
-                <w:sz w:val="18"/>
-                <w:szCs w:val="18"/>
-              </w:rPr>
-              <w:t>created</w:t>
-            </w:r>
-            <w:proofErr w:type="spellEnd"/>
-            <w:r>
-              <w:rPr>
-                <w:i/>
-                <w:sz w:val="18"/>
-                <w:szCs w:val="18"/>
-              </w:rPr>
-              <w:t xml:space="preserve">: </w:t>
-            </w:r>
-            <w:proofErr w:type="spellStart"/>
-            <w:proofErr w:type="gramStart"/>
+              <w:t xml:space="preserve">Files created: </w:t>
+            </w:r>
             <w:r>
               <w:rPr>
                 <w:sz w:val="18"/>
@@ -1533,8 +1236,6 @@
               </w:rPr>
               <w:t>dvpi.json</w:t>
             </w:r>
-            <w:proofErr w:type="spellEnd"/>
-            <w:proofErr w:type="gramEnd"/>
           </w:p>
         </w:tc>
       </w:tr>
@@ -1557,15 +1258,20 @@
               </w:rPr>
               <w:t>--</w:t>
             </w:r>
-            <w:proofErr w:type="spellStart"/>
-            <w:r>
-              <w:rPr>
-                <w:sz w:val="18"/>
-                <w:szCs w:val="18"/>
-              </w:rPr>
-              <w:t>log_directory</w:t>
-            </w:r>
-            <w:proofErr w:type="spellEnd"/>
+            <w:r>
+              <w:rPr>
+                <w:sz w:val="18"/>
+                <w:szCs w:val="18"/>
+              </w:rPr>
+              <w:t>report</w:t>
+            </w:r>
+            <w:r>
+              <w:rPr>
+                <w:sz w:val="18"/>
+                <w:szCs w:val="18"/>
+              </w:rPr>
+              <w:t>_directory</w:t>
+            </w:r>
           </w:p>
         </w:tc>
         <w:tc>
@@ -1586,7 +1292,31 @@
                 <w:szCs w:val="18"/>
                 <w:lang w:val="en-US"/>
               </w:rPr>
-              <w:t>Path where your logs are exported</w:t>
+              <w:t>Path where your logs</w:t>
+            </w:r>
+            <w:r>
+              <w:rPr>
+                <w:sz w:val="18"/>
+                <w:szCs w:val="18"/>
+                <w:lang w:val="en-US"/>
+              </w:rPr>
+              <w:t xml:space="preserve"> and reports</w:t>
+            </w:r>
+            <w:r>
+              <w:rPr>
+                <w:sz w:val="18"/>
+                <w:szCs w:val="18"/>
+                <w:lang w:val="en-US"/>
+              </w:rPr>
+              <w:t xml:space="preserve"> are </w:t>
+            </w:r>
+            <w:r>
+              <w:rPr>
+                <w:sz w:val="18"/>
+                <w:szCs w:val="18"/>
+                <w:lang w:val="en-US"/>
+              </w:rPr>
+              <w:t>written to</w:t>
             </w:r>
           </w:p>
         </w:tc>
@@ -1645,7 +1375,6 @@
                 <w:szCs w:val="18"/>
               </w:rPr>
             </w:pPr>
-            <w:proofErr w:type="spellStart"/>
             <w:r>
               <w:rPr>
                 <w:b/>
@@ -1656,7 +1385,6 @@
               </w:rPr>
               <w:t>debug</w:t>
             </w:r>
-            <w:proofErr w:type="spellEnd"/>
           </w:p>
         </w:tc>
         <w:tc>
@@ -1711,18 +1439,8 @@
                 <w:szCs w:val="18"/>
                 <w:lang w:val="en-US"/>
               </w:rPr>
-              <w:t>--</w:t>
-            </w:r>
-            <w:proofErr w:type="spellStart"/>
-            <w:r>
-              <w:rPr>
-                <w:sz w:val="18"/>
-                <w:szCs w:val="18"/>
-                <w:lang w:val="en-US"/>
-              </w:rPr>
-              <w:t>print_brain</w:t>
-            </w:r>
-            <w:proofErr w:type="spellEnd"/>
+              <w:t>--print_brain</w:t>
+            </w:r>
           </w:p>
         </w:tc>
         <w:tc>
@@ -1743,18 +1461,8 @@
                 <w:szCs w:val="18"/>
                 <w:lang w:val="en-US"/>
               </w:rPr>
-              <w:t xml:space="preserve">When set, the compiler will print its internal data structure to </w:t>
-            </w:r>
-            <w:proofErr w:type="spellStart"/>
-            <w:r>
-              <w:rPr>
-                <w:sz w:val="18"/>
-                <w:szCs w:val="18"/>
-                <w:lang w:val="en-US"/>
-              </w:rPr>
-              <w:t>stdout</w:t>
-            </w:r>
-            <w:proofErr w:type="spellEnd"/>
+              <w:t>When set, the compiler will print its internal data structure to stdout</w:t>
+            </w:r>
           </w:p>
         </w:tc>
         <w:tc>
@@ -1837,105 +1545,7 @@
         <w:rPr>
           <w:lang w:val="en-US"/>
         </w:rPr>
-        <w:t xml:space="preserve">Your </w:t>
-      </w:r>
-      <w:proofErr w:type="spellStart"/>
-      <w:r>
-        <w:rPr>
-          <w:lang w:val="en-US"/>
-        </w:rPr>
-        <w:t>ini</w:t>
-      </w:r>
-      <w:proofErr w:type="spellEnd"/>
-      <w:r>
-        <w:rPr>
-          <w:lang w:val="en-US"/>
-        </w:rPr>
-        <w:t xml:space="preserve"> file should cover all arguments so you only need to maintain them in one place. </w:t>
-      </w:r>
-      <w:proofErr w:type="gramStart"/>
-      <w:r>
-        <w:rPr>
-          <w:lang w:val="en-US"/>
-        </w:rPr>
-        <w:t>Nevertheless</w:t>
-      </w:r>
-      <w:proofErr w:type="gramEnd"/>
-      <w:r>
-        <w:rPr>
-          <w:lang w:val="en-US"/>
-        </w:rPr>
-        <w:t xml:space="preserve"> you can always overwrite your </w:t>
-      </w:r>
-      <w:proofErr w:type="spellStart"/>
-      <w:r>
-        <w:rPr>
-          <w:lang w:val="en-US"/>
-        </w:rPr>
-        <w:t>ini</w:t>
-      </w:r>
-      <w:proofErr w:type="spellEnd"/>
-      <w:r>
-        <w:rPr>
-          <w:lang w:val="en-US"/>
-        </w:rPr>
-        <w:t xml:space="preserve"> file arguments by including the argument after your script call. </w:t>
-      </w:r>
-      <w:proofErr w:type="gramStart"/>
-      <w:r>
-        <w:rPr>
-          <w:lang w:val="en-US"/>
-        </w:rPr>
-        <w:t>So</w:t>
-      </w:r>
-      <w:proofErr w:type="gramEnd"/>
-      <w:r>
-        <w:rPr>
-          <w:lang w:val="en-US"/>
-        </w:rPr>
-        <w:t xml:space="preserve"> your </w:t>
-      </w:r>
-      <w:proofErr w:type="spellStart"/>
-      <w:r>
-        <w:rPr>
-          <w:lang w:val="en-US"/>
-        </w:rPr>
-        <w:t>dvpi</w:t>
-      </w:r>
-      <w:proofErr w:type="spellEnd"/>
-      <w:r>
-        <w:rPr>
-          <w:lang w:val="en-US"/>
-        </w:rPr>
-        <w:t xml:space="preserve"> directory will be the one you included after your –</w:t>
-      </w:r>
-      <w:proofErr w:type="spellStart"/>
-      <w:r>
-        <w:rPr>
-          <w:lang w:val="en-US"/>
-        </w:rPr>
-        <w:t>dvpi_directory</w:t>
-      </w:r>
-      <w:proofErr w:type="spellEnd"/>
-      <w:r>
-        <w:rPr>
-          <w:lang w:val="en-US"/>
-        </w:rPr>
-        <w:t xml:space="preserve"> call, not the one you have in your </w:t>
-      </w:r>
-      <w:proofErr w:type="spellStart"/>
-      <w:r>
-        <w:rPr>
-          <w:lang w:val="en-US"/>
-        </w:rPr>
-        <w:t>ini</w:t>
-      </w:r>
-      <w:proofErr w:type="spellEnd"/>
-      <w:r>
-        <w:rPr>
-          <w:lang w:val="en-US"/>
-        </w:rPr>
-        <w:t xml:space="preserve"> file.</w:t>
+        <w:t>Your ini file should cover all arguments so you only need to maintain them in one place. Nevertheless you can always overwrite your ini file arguments by including the argument after your script call. So your dvpi directory will be the one you included after your –dvpi_directory call, not the one you have in your ini file.</w:t>
       </w:r>
     </w:p>
     <w:p>

</xml_diff>